<commit_message>
correccion de errores de documento
</commit_message>
<xml_diff>
--- a/Documentos/Historia de usuario de reserva.docx
+++ b/Documentos/Historia de usuario de reserva.docx
@@ -19512,12 +19512,12 @@
                 <wp:inline distB="114300" distT="114300" distL="114300" distR="114300">
                   <wp:extent cx="4105275" cy="1536700"/>
                   <wp:effectExtent b="0" l="0" r="0" t="0"/>
-                  <wp:docPr id="1047" name="image15.png"/>
+                  <wp:docPr id="1047" name="image3.png"/>
                   <a:graphic>
                     <a:graphicData uri="http://schemas.openxmlformats.org/drawingml/2006/picture">
                       <pic:pic>
                         <pic:nvPicPr>
-                          <pic:cNvPr id="0" name="image15.png"/>
+                          <pic:cNvPr id="0" name="image3.png"/>
                           <pic:cNvPicPr preferRelativeResize="0"/>
                         </pic:nvPicPr>
                         <pic:blipFill>
@@ -19677,14 +19677,14 @@
       </w:tblPr>
       <w:tblGrid>
         <w:gridCol w:w="1315"/>
-        <w:gridCol w:w="2658"/>
-        <w:gridCol w:w="2547"/>
+        <w:gridCol w:w="840"/>
+        <w:gridCol w:w="4365"/>
         <w:gridCol w:w="1634"/>
         <w:tblGridChange w:id="0">
           <w:tblGrid>
             <w:gridCol w:w="1315"/>
-            <w:gridCol w:w="2658"/>
-            <w:gridCol w:w="2547"/>
+            <w:gridCol w:w="840"/>
+            <w:gridCol w:w="4365"/>
             <w:gridCol w:w="1634"/>
           </w:tblGrid>
         </w:tblGridChange>
@@ -21038,12 +21038,12 @@
                 <wp:inline distB="114300" distT="114300" distL="114300" distR="114300">
                   <wp:extent cx="4248150" cy="3581400"/>
                   <wp:effectExtent b="0" l="0" r="0" t="0"/>
-                  <wp:docPr id="1054" name="image16.png"/>
+                  <wp:docPr id="1055" name="image11.png"/>
                   <a:graphic>
                     <a:graphicData uri="http://schemas.openxmlformats.org/drawingml/2006/picture">
                       <pic:pic>
                         <pic:nvPicPr>
-                          <pic:cNvPr id="0" name="image16.png"/>
+                          <pic:cNvPr id="0" name="image11.png"/>
                           <pic:cNvPicPr preferRelativeResize="0"/>
                         </pic:nvPicPr>
                         <pic:blipFill>
@@ -22445,12 +22445,12 @@
                 <wp:inline distB="114300" distT="114300" distL="114300" distR="114300">
                   <wp:extent cx="4105275" cy="3721100"/>
                   <wp:effectExtent b="0" l="0" r="0" t="0"/>
-                  <wp:docPr id="1060" name="image14.png"/>
+                  <wp:docPr id="1061" name="image6.png"/>
                   <a:graphic>
                     <a:graphicData uri="http://schemas.openxmlformats.org/drawingml/2006/picture">
                       <pic:pic>
                         <pic:nvPicPr>
-                          <pic:cNvPr id="0" name="image14.png"/>
+                          <pic:cNvPr id="0" name="image6.png"/>
                           <pic:cNvPicPr preferRelativeResize="0"/>
                         </pic:nvPicPr>
                         <pic:blipFill>
@@ -23783,12 +23783,12 @@
                 <wp:inline distB="114300" distT="114300" distL="114300" distR="114300">
                   <wp:extent cx="4105275" cy="3378200"/>
                   <wp:effectExtent b="0" l="0" r="0" t="0"/>
-                  <wp:docPr id="1051" name="image13.png"/>
+                  <wp:docPr id="1051" name="image5.png"/>
                   <a:graphic>
                     <a:graphicData uri="http://schemas.openxmlformats.org/drawingml/2006/picture">
                       <pic:pic>
                         <pic:nvPicPr>
-                          <pic:cNvPr id="0" name="image13.png"/>
+                          <pic:cNvPr id="0" name="image5.png"/>
                           <pic:cNvPicPr preferRelativeResize="0"/>
                         </pic:nvPicPr>
                         <pic:blipFill>
@@ -23975,7 +23975,7 @@
                 <w:rFonts w:ascii="Times New Roman" w:cs="Times New Roman" w:eastAsia="Times New Roman" w:hAnsi="Times New Roman"/>
                 <w:rtl w:val="0"/>
               </w:rPr>
-              <w:t xml:space="preserve">RF-</w:t>
+              <w:t xml:space="preserve">RF-5</w:t>
             </w:r>
           </w:p>
         </w:tc>
@@ -24185,7 +24185,7 @@
                 <w:rFonts w:ascii="Times New Roman" w:cs="Times New Roman" w:eastAsia="Times New Roman" w:hAnsi="Times New Roman"/>
                 <w:rtl w:val="0"/>
               </w:rPr>
-              <w:t xml:space="preserve">Como usuario administrador quiere modificar los datos de los laboratorios. Los siguientes campos de información se pueden modificar: Facultad, tipo de  laboratorio.</w:t>
+              <w:t xml:space="preserve">Como usuario administrador quiere modificar los datos de los laboratorios. Los siguientes campos de información se pueden modificar: Facultad, tipo de  laboratorio, Capacidad.</w:t>
             </w:r>
           </w:p>
         </w:tc>
@@ -24433,12 +24433,12 @@
                 <wp:inline distB="114300" distT="114300" distL="114300" distR="114300">
                   <wp:extent cx="4743450" cy="2565400"/>
                   <wp:effectExtent b="0" l="0" r="0" t="0"/>
-                  <wp:docPr id="1055" name="image6.png"/>
+                  <wp:docPr id="1056" name="image2.png"/>
                   <a:graphic>
                     <a:graphicData uri="http://schemas.openxmlformats.org/drawingml/2006/picture">
                       <pic:pic>
                         <pic:nvPicPr>
-                          <pic:cNvPr id="0" name="image6.png"/>
+                          <pic:cNvPr id="0" name="image2.png"/>
                           <pic:cNvPicPr preferRelativeResize="0"/>
                         </pic:nvPicPr>
                         <pic:blipFill>
@@ -24600,7 +24600,7 @@
                 <w:rFonts w:ascii="Times New Roman" w:cs="Times New Roman" w:eastAsia="Times New Roman" w:hAnsi="Times New Roman"/>
                 <w:rtl w:val="0"/>
               </w:rPr>
-              <w:t xml:space="preserve">RF-5</w:t>
+              <w:t xml:space="preserve">RF-6</w:t>
             </w:r>
           </w:p>
         </w:tc>
@@ -25060,12 +25060,12 @@
                 <wp:inline distB="114300" distT="114300" distL="114300" distR="114300">
                   <wp:extent cx="3310538" cy="4577913"/>
                   <wp:effectExtent b="0" l="0" r="0" t="0"/>
-                  <wp:docPr id="1057" name="image17.png"/>
+                  <wp:docPr id="1058" name="image15.png"/>
                   <a:graphic>
                     <a:graphicData uri="http://schemas.openxmlformats.org/drawingml/2006/picture">
                       <pic:pic>
                         <pic:nvPicPr>
-                          <pic:cNvPr id="0" name="image17.png"/>
+                          <pic:cNvPr id="0" name="image15.png"/>
                           <pic:cNvPicPr preferRelativeResize="0"/>
                         </pic:nvPicPr>
                         <pic:blipFill>
@@ -25272,7 +25272,7 @@
                 <w:vertAlign w:val="baseline"/>
                 <w:rtl w:val="0"/>
               </w:rPr>
-              <w:t xml:space="preserve">RF-</w:t>
+              <w:t xml:space="preserve">RF-7</w:t>
             </w:r>
           </w:p>
         </w:tc>
@@ -26249,12 +26249,12 @@
                 <wp:inline distB="114300" distT="114300" distL="114300" distR="114300">
                   <wp:extent cx="3815363" cy="2416691"/>
                   <wp:effectExtent b="0" l="0" r="0" t="0"/>
-                  <wp:docPr id="1053" name="image12.png"/>
+                  <wp:docPr id="1054" name="image10.png"/>
                   <a:graphic>
                     <a:graphicData uri="http://schemas.openxmlformats.org/drawingml/2006/picture">
                       <pic:pic>
                         <pic:nvPicPr>
-                          <pic:cNvPr id="0" name="image12.png"/>
+                          <pic:cNvPr id="0" name="image10.png"/>
                           <pic:cNvPicPr preferRelativeResize="0"/>
                         </pic:nvPicPr>
                         <pic:blipFill>
@@ -26425,7 +26425,7 @@
                 <w:rFonts w:ascii="Times New Roman" w:cs="Times New Roman" w:eastAsia="Times New Roman" w:hAnsi="Times New Roman"/>
                 <w:rtl w:val="0"/>
               </w:rPr>
-              <w:t xml:space="preserve">RF-6</w:t>
+              <w:t xml:space="preserve">RF-8</w:t>
             </w:r>
           </w:p>
         </w:tc>
@@ -26906,12 +26906,12 @@
                 <wp:inline distB="114300" distT="114300" distL="114300" distR="114300">
                   <wp:extent cx="4105275" cy="1536700"/>
                   <wp:effectExtent b="0" l="0" r="0" t="0"/>
-                  <wp:docPr id="1056" name="image15.png"/>
+                  <wp:docPr id="1057" name="image3.png"/>
                   <a:graphic>
                     <a:graphicData uri="http://schemas.openxmlformats.org/drawingml/2006/picture">
                       <pic:pic>
                         <pic:nvPicPr>
-                          <pic:cNvPr id="0" name="image15.png"/>
+                          <pic:cNvPr id="0" name="image3.png"/>
                           <pic:cNvPicPr preferRelativeResize="0"/>
                         </pic:nvPicPr>
                         <pic:blipFill>
@@ -27173,7 +27173,7 @@
                 <w:rFonts w:ascii="Times New Roman" w:cs="Times New Roman" w:eastAsia="Times New Roman" w:hAnsi="Times New Roman"/>
                 <w:rtl w:val="0"/>
               </w:rPr>
-              <w:t xml:space="preserve">7</w:t>
+              <w:t xml:space="preserve">9</w:t>
             </w:r>
             <w:r>
               <w:rPr>
@@ -27594,7 +27594,7 @@
                 <w:rFonts w:ascii="Times New Roman" w:cs="Times New Roman" w:eastAsia="Times New Roman" w:hAnsi="Times New Roman"/>
                 <w:rtl w:val="0"/>
               </w:rPr>
-              <w:t xml:space="preserve">Como usuario secretaria quiero registrar reservas con los siguientes campos de información: Código de reserva, Nombre secretario/a, Nombre de usuario de quien hace la solicitud de reserva, Tipo de usuario, Rut, Código de laboratorio, Capacidad, Bloque de hora, Fecha.  La capacidad no debe ser mayor a la capacidad que posee el laboratorio, el código de reserva es generado por el sistema.</w:t>
+              <w:t xml:space="preserve">Como usuario secretaria quiero registrar reservas con los siguientes campos de información: Código de reserva, Nombre secretario/a, Nombre de usuario de quien hace la solicitud de reserva, Tipo de usuario, Rut, Código de laboratorio, Bloque de hora, Fecha.  </w:t>
             </w:r>
             <w:r>
               <w:rPr>
@@ -28210,12 +28210,12 @@
                 <wp:inline distB="114300" distT="114300" distL="114300" distR="114300">
                   <wp:extent cx="2305050" cy="4204970"/>
                   <wp:effectExtent b="0" l="0" r="0" t="0"/>
-                  <wp:docPr id="1065" name="image19.jpg"/>
+                  <wp:docPr id="1066" name="image20.jpg"/>
                   <a:graphic>
                     <a:graphicData uri="http://schemas.openxmlformats.org/drawingml/2006/picture">
                       <pic:pic>
                         <pic:nvPicPr>
-                          <pic:cNvPr id="0" name="image19.jpg"/>
+                          <pic:cNvPr id="0" name="image20.jpg"/>
                           <pic:cNvPicPr preferRelativeResize="0"/>
                         </pic:nvPicPr>
                         <pic:blipFill>
@@ -28733,7 +28733,7 @@
                 <w:rFonts w:ascii="Times New Roman" w:cs="Times New Roman" w:eastAsia="Times New Roman" w:hAnsi="Times New Roman"/>
                 <w:rtl w:val="0"/>
               </w:rPr>
-              <w:t xml:space="preserve">8</w:t>
+              <w:t xml:space="preserve">10</w:t>
             </w:r>
             <w:r>
               <w:rPr>
@@ -29165,7 +29165,7 @@
                 <w:rFonts w:ascii="Times New Roman" w:cs="Times New Roman" w:eastAsia="Times New Roman" w:hAnsi="Times New Roman"/>
                 <w:rtl w:val="0"/>
               </w:rPr>
-              <w:t xml:space="preserve">Como usuario secretaria quiero consultar los datos de las reservas. Los siguientes campos deben mostrarse: Código de reserva, Nombre secretario/a, Nombre usuario de quien hace la solicitud de reserva, Rut, Código laboratorio, Capacidad, Bloque de hora, Fecha inicial y fecha final.</w:t>
+              <w:t xml:space="preserve">Como usuario secretaria quiero consultar los datos de las reservas. Los siguientes campos deben mostrarse: Código de reserva, Nombre secretario/a, Nombre usuario de quien hace la solicitud de reserva, Rut, Código laboratorio, Bloque de hora, Fecha inicial y fecha final.</w:t>
             </w:r>
             <w:r>
               <w:rPr>
@@ -29680,12 +29680,12 @@
                 <wp:inline distB="114300" distT="114300" distL="114300" distR="114300">
                   <wp:extent cx="4105275" cy="2857500"/>
                   <wp:effectExtent b="0" l="0" r="0" t="0"/>
-                  <wp:docPr id="1044" name="image7.png"/>
+                  <wp:docPr id="1044" name="image16.png"/>
                   <a:graphic>
                     <a:graphicData uri="http://schemas.openxmlformats.org/drawingml/2006/picture">
                       <pic:pic>
                         <pic:nvPicPr>
-                          <pic:cNvPr id="0" name="image7.png"/>
+                          <pic:cNvPr id="0" name="image16.png"/>
                           <pic:cNvPicPr preferRelativeResize="0"/>
                         </pic:nvPicPr>
                         <pic:blipFill>
@@ -29985,7 +29985,7 @@
                 <w:rFonts w:ascii="Times New Roman" w:cs="Times New Roman" w:eastAsia="Times New Roman" w:hAnsi="Times New Roman"/>
                 <w:rtl w:val="0"/>
               </w:rPr>
-              <w:t xml:space="preserve">9</w:t>
+              <w:t xml:space="preserve">11</w:t>
             </w:r>
             <w:r>
               <w:rPr>
@@ -30417,7 +30417,7 @@
                 <w:rFonts w:ascii="Times New Roman" w:cs="Times New Roman" w:eastAsia="Times New Roman" w:hAnsi="Times New Roman"/>
                 <w:rtl w:val="0"/>
               </w:rPr>
-              <w:t xml:space="preserve">Como usuario secretaria quiero modificar los datos de las reservas. Los siguientes campos de información se pueden modificar: Código laboratorio, Capacidad, Bloque de hora, Fecha. La capacidad no debe ser mayor a la capacidad que posee el laboratorio,</w:t>
+              <w:t xml:space="preserve">Como usuario secretaria quiero modificar los datos de las reservas. Los siguientes campos de información se pueden modificar: Código laboratorio, Bloque de hora, Fecha. </w:t>
             </w:r>
             <w:r>
               <w:rPr>
@@ -30921,12 +30921,12 @@
                 <wp:inline distB="114300" distT="114300" distL="114300" distR="114300">
                   <wp:extent cx="4743450" cy="4191000"/>
                   <wp:effectExtent b="0" l="0" r="0" t="0"/>
-                  <wp:docPr id="1061" name="image10.png"/>
+                  <wp:docPr id="1062" name="image13.png"/>
                   <a:graphic>
                     <a:graphicData uri="http://schemas.openxmlformats.org/drawingml/2006/picture">
                       <pic:pic>
                         <pic:nvPicPr>
-                          <pic:cNvPr id="0" name="image10.png"/>
+                          <pic:cNvPr id="0" name="image13.png"/>
                           <pic:cNvPicPr preferRelativeResize="0"/>
                         </pic:nvPicPr>
                         <pic:blipFill>
@@ -31112,7 +31112,7 @@
                 <w:rFonts w:ascii="Times New Roman" w:cs="Times New Roman" w:eastAsia="Times New Roman" w:hAnsi="Times New Roman"/>
                 <w:rtl w:val="0"/>
               </w:rPr>
-              <w:t xml:space="preserve">RF-10</w:t>
+              <w:t xml:space="preserve">RF-12</w:t>
             </w:r>
           </w:p>
         </w:tc>
@@ -31593,12 +31593,12 @@
                 <wp:inline distB="114300" distT="114300" distL="114300" distR="114300">
                   <wp:extent cx="4105275" cy="1536700"/>
                   <wp:effectExtent b="0" l="0" r="0" t="0"/>
-                  <wp:docPr id="1059" name="image15.png"/>
+                  <wp:docPr id="1060" name="image3.png"/>
                   <a:graphic>
                     <a:graphicData uri="http://schemas.openxmlformats.org/drawingml/2006/picture">
                       <pic:pic>
                         <pic:nvPicPr>
-                          <pic:cNvPr id="0" name="image15.png"/>
+                          <pic:cNvPr id="0" name="image3.png"/>
                           <pic:cNvPicPr preferRelativeResize="0"/>
                         </pic:nvPicPr>
                         <pic:blipFill>
@@ -31768,7 +31768,7 @@
                 <w:rFonts w:ascii="Times New Roman" w:cs="Times New Roman" w:eastAsia="Times New Roman" w:hAnsi="Times New Roman"/>
                 <w:rtl w:val="0"/>
               </w:rPr>
-              <w:t xml:space="preserve">RF-11</w:t>
+              <w:t xml:space="preserve">RF-13</w:t>
             </w:r>
           </w:p>
         </w:tc>
@@ -31978,7 +31978,7 @@
                 <w:rFonts w:ascii="Times New Roman" w:cs="Times New Roman" w:eastAsia="Times New Roman" w:hAnsi="Times New Roman"/>
                 <w:rtl w:val="0"/>
               </w:rPr>
-              <w:t xml:space="preserve">Como usuario encargado quiero registrar reservas con los siguientes campos de información: Código de reserva, Nombre de usuario de quien hace la reserva, Tipo de usuario, Rut, Código de laboratorio, Capacidad, Bloque de hora, Fecha.  La capacidad no debe ser mayor a la capacidad que posee el laboratorio, el código de reserva es generado por el sistema.</w:t>
+              <w:t xml:space="preserve">Como usuario encargado quiero registrar reservas con los siguientes campos de información: Código de reserva, Nombre de usuario de quien hace la reserva, Tipo de usuario, Rut, Código de laboratorio, Bloque de hora, Fecha.  </w:t>
             </w:r>
           </w:p>
         </w:tc>
@@ -32236,12 +32236,12 @@
                 <wp:inline distB="114300" distT="114300" distL="114300" distR="114300">
                   <wp:extent cx="4105275" cy="6121400"/>
                   <wp:effectExtent b="0" l="0" r="0" t="0"/>
-                  <wp:docPr id="1062" name="image1.png"/>
+                  <wp:docPr id="1063" name="image14.png"/>
                   <a:graphic>
                     <a:graphicData uri="http://schemas.openxmlformats.org/drawingml/2006/picture">
                       <pic:pic>
                         <pic:nvPicPr>
-                          <pic:cNvPr id="0" name="image1.png"/>
+                          <pic:cNvPr id="0" name="image14.png"/>
                           <pic:cNvPicPr preferRelativeResize="0"/>
                         </pic:nvPicPr>
                         <pic:blipFill>
@@ -32602,7 +32602,7 @@
                 <w:rFonts w:ascii="Times New Roman" w:cs="Times New Roman" w:eastAsia="Times New Roman" w:hAnsi="Times New Roman"/>
                 <w:rtl w:val="0"/>
               </w:rPr>
-              <w:t xml:space="preserve">RF-12</w:t>
+              <w:t xml:space="preserve">RF-14</w:t>
             </w:r>
           </w:p>
         </w:tc>
@@ -32812,7 +32812,7 @@
                 <w:rFonts w:ascii="Times New Roman" w:cs="Times New Roman" w:eastAsia="Times New Roman" w:hAnsi="Times New Roman"/>
                 <w:rtl w:val="0"/>
               </w:rPr>
-              <w:t xml:space="preserve">Como usuario encargado quiero consultar los datos de las reservas. Los siguientes campos deben mostrarse: Código de reserva, Nombre usuario de quien hace la reserva, Rut, Código laboratorio, Capacidad, Bloque de hora, Fecha inicial y fecha final. </w:t>
+              <w:t xml:space="preserve">Como usuario encargado quiero consultar los datos de las reservas. Los siguientes campos deben mostrarse: Código de reserva, Nombre usuario de quien hace la reserva, Rut, Código laboratorio, Bloque de hora, Fecha inicial y fecha final. </w:t>
             </w:r>
           </w:p>
         </w:tc>
@@ -33057,11 +33057,45 @@
           </w:p>
           <w:p>
             <w:pPr>
-              <w:jc w:val="center"/>
-              <w:rPr>
-                <w:rFonts w:ascii="Times New Roman" w:cs="Times New Roman" w:eastAsia="Times New Roman" w:hAnsi="Times New Roman"/>
-              </w:rPr>
-            </w:pPr>
+              <w:rPr>
+                <w:rFonts w:ascii="Times New Roman" w:cs="Times New Roman" w:eastAsia="Times New Roman" w:hAnsi="Times New Roman"/>
+              </w:rPr>
+            </w:pPr>
+            <w:r>
+              <w:rPr/>
+              <w:drawing>
+                <wp:inline distB="114300" distT="114300" distL="114300" distR="114300">
+                  <wp:extent cx="4105275" cy="4800600"/>
+                  <wp:effectExtent b="0" l="0" r="0" t="0"/>
+                  <wp:docPr id="1052" name="image12.png"/>
+                  <a:graphic>
+                    <a:graphicData uri="http://schemas.openxmlformats.org/drawingml/2006/picture">
+                      <pic:pic>
+                        <pic:nvPicPr>
+                          <pic:cNvPr id="0" name="image12.png"/>
+                          <pic:cNvPicPr preferRelativeResize="0"/>
+                        </pic:nvPicPr>
+                        <pic:blipFill>
+                          <a:blip r:embed="rId18"/>
+                          <a:srcRect b="0" l="0" r="0" t="0"/>
+                          <a:stretch>
+                            <a:fillRect/>
+                          </a:stretch>
+                        </pic:blipFill>
+                        <pic:spPr>
+                          <a:xfrm>
+                            <a:off x="0" y="0"/>
+                            <a:ext cx="4105275" cy="4800600"/>
+                          </a:xfrm>
+                          <a:prstGeom prst="rect"/>
+                          <a:ln/>
+                        </pic:spPr>
+                      </pic:pic>
+                    </a:graphicData>
+                  </a:graphic>
+                </wp:inline>
+              </w:drawing>
+            </w:r>
             <w:r>
               <w:rPr>
                 <w:rtl w:val="0"/>
@@ -33275,7 +33309,7 @@
                 <w:rFonts w:ascii="Times New Roman" w:cs="Times New Roman" w:eastAsia="Times New Roman" w:hAnsi="Times New Roman"/>
                 <w:rtl w:val="0"/>
               </w:rPr>
-              <w:t xml:space="preserve">RF-13</w:t>
+              <w:t xml:space="preserve">RF-15</w:t>
             </w:r>
           </w:p>
         </w:tc>
@@ -33485,7 +33519,7 @@
                 <w:rFonts w:ascii="Times New Roman" w:cs="Times New Roman" w:eastAsia="Times New Roman" w:hAnsi="Times New Roman"/>
                 <w:rtl w:val="0"/>
               </w:rPr>
-              <w:t xml:space="preserve">Como usuario quiero modificar los datos de las reservas. Los siguientes campos de información se pueden modificar: Capacidad, Bloque de hora, Fecha de inicio y Fecha final. La capacidad no debe ser mayor a la capacidad que posee el laboratorio.</w:t>
+              <w:t xml:space="preserve">Como usuario encargado quiero modificar los datos de mis reservas. Los siguientes campos de información se pueden modificar: Bloque de hora, Fecha de inicio y Fecha final.</w:t>
             </w:r>
           </w:p>
         </w:tc>
@@ -33728,21 +33762,23 @@
               </w:rPr>
             </w:pPr>
             <w:r>
-              <w:rPr/>
+              <w:rPr>
+                <w:rFonts w:ascii="Times New Roman" w:cs="Times New Roman" w:eastAsia="Times New Roman" w:hAnsi="Times New Roman"/>
+              </w:rPr>
               <w:drawing>
                 <wp:inline distB="114300" distT="114300" distL="114300" distR="114300">
-                  <wp:extent cx="4173639" cy="4886008"/>
+                  <wp:extent cx="4743450" cy="6489700"/>
                   <wp:effectExtent b="0" l="0" r="0" t="0"/>
-                  <wp:docPr id="1052" name="image5.png"/>
+                  <wp:docPr id="1053" name="image19.png"/>
                   <a:graphic>
                     <a:graphicData uri="http://schemas.openxmlformats.org/drawingml/2006/picture">
                       <pic:pic>
                         <pic:nvPicPr>
-                          <pic:cNvPr id="0" name="image5.png"/>
+                          <pic:cNvPr id="0" name="image19.png"/>
                           <pic:cNvPicPr preferRelativeResize="0"/>
                         </pic:nvPicPr>
                         <pic:blipFill>
-                          <a:blip r:embed="rId18"/>
+                          <a:blip r:embed="rId19"/>
                           <a:srcRect b="0" l="0" r="0" t="0"/>
                           <a:stretch>
                             <a:fillRect/>
@@ -33751,7 +33787,7 @@
                         <pic:spPr>
                           <a:xfrm>
                             <a:off x="0" y="0"/>
-                            <a:ext cx="4173639" cy="4886008"/>
+                            <a:ext cx="4743450" cy="6489700"/>
                           </a:xfrm>
                           <a:prstGeom prst="rect"/>
                           <a:ln/>
@@ -33903,7 +33939,7 @@
                 <w:rFonts w:ascii="Times New Roman" w:cs="Times New Roman" w:eastAsia="Times New Roman" w:hAnsi="Times New Roman"/>
                 <w:rtl w:val="0"/>
               </w:rPr>
-              <w:t xml:space="preserve">RF-14</w:t>
+              <w:t xml:space="preserve">RF-16</w:t>
             </w:r>
           </w:p>
         </w:tc>
@@ -34374,16 +34410,16 @@
                 <wp:inline distB="114300" distT="114300" distL="114300" distR="114300">
                   <wp:extent cx="4105275" cy="3441700"/>
                   <wp:effectExtent b="0" l="0" r="0" t="0"/>
-                  <wp:docPr id="1045" name="image3.png"/>
+                  <wp:docPr id="1045" name="image1.png"/>
                   <a:graphic>
                     <a:graphicData uri="http://schemas.openxmlformats.org/drawingml/2006/picture">
                       <pic:pic>
                         <pic:nvPicPr>
-                          <pic:cNvPr id="0" name="image3.png"/>
+                          <pic:cNvPr id="0" name="image1.png"/>
                           <pic:cNvPicPr preferRelativeResize="0"/>
                         </pic:nvPicPr>
                         <pic:blipFill>
-                          <a:blip r:embed="rId19"/>
+                          <a:blip r:embed="rId20"/>
                           <a:srcRect b="0" l="0" r="0" t="0"/>
                           <a:stretch>
                             <a:fillRect/>
@@ -34658,7 +34694,7 @@
                 <w:rFonts w:ascii="Times New Roman" w:cs="Times New Roman" w:eastAsia="Times New Roman" w:hAnsi="Times New Roman"/>
                 <w:rtl w:val="0"/>
               </w:rPr>
-              <w:t xml:space="preserve">RF-15</w:t>
+              <w:t xml:space="preserve">RF-17</w:t>
             </w:r>
           </w:p>
         </w:tc>
@@ -35139,12 +35175,12 @@
                 <wp:inline distB="114300" distT="114300" distL="114300" distR="114300">
                   <wp:extent cx="4105275" cy="1536700"/>
                   <wp:effectExtent b="0" l="0" r="0" t="0"/>
-                  <wp:docPr id="1046" name="image15.png"/>
+                  <wp:docPr id="1046" name="image3.png"/>
                   <a:graphic>
                     <a:graphicData uri="http://schemas.openxmlformats.org/drawingml/2006/picture">
                       <pic:pic>
                         <pic:nvPicPr>
-                          <pic:cNvPr id="0" name="image15.png"/>
+                          <pic:cNvPr id="0" name="image3.png"/>
                           <pic:cNvPicPr preferRelativeResize="0"/>
                         </pic:nvPicPr>
                         <pic:blipFill>
@@ -35394,7 +35430,7 @@
                 <w:rFonts w:ascii="Times New Roman" w:cs="Times New Roman" w:eastAsia="Times New Roman" w:hAnsi="Times New Roman"/>
                 <w:rtl w:val="0"/>
               </w:rPr>
-              <w:t xml:space="preserve">16</w:t>
+              <w:t xml:space="preserve">18</w:t>
             </w:r>
             <w:r>
               <w:rPr>
@@ -35826,7 +35862,7 @@
                 <w:rFonts w:ascii="Times New Roman" w:cs="Times New Roman" w:eastAsia="Times New Roman" w:hAnsi="Times New Roman"/>
                 <w:rtl w:val="0"/>
               </w:rPr>
-              <w:t xml:space="preserve">yo como usuario quiero registrar una solicitud de reserva de laboratorio entregando la siguiente información: Código de solicitud, Código de laboratorio, Rut, Nombre usuario, Capacidad, Bloques a reservar, Correo electrónico, Estado de solicitud.  El estado de solicitud por defecto será “ En espera” hasta que se revise la solicitud.</w:t>
+              <w:t xml:space="preserve">yo como usuario quiero registrar una solicitud de reserva de laboratorio entregando la siguiente información: Código de solicitud, Código de laboratorio, Rut, Nombre usuario, Bloques a reservar, Correo electrónico, Estado de solicitud.  El estado de solicitud por defecto será “ En espera” hasta que se revise la solicitud.</w:t>
             </w:r>
             <w:r>
               <w:rPr>
@@ -36446,16 +36482,16 @@
                 <wp:inline distB="114300" distT="114300" distL="114300" distR="114300">
                   <wp:extent cx="4105275" cy="6159500"/>
                   <wp:effectExtent b="0" l="0" r="0" t="0"/>
-                  <wp:docPr id="1050" name="image2.png"/>
+                  <wp:docPr id="1050" name="image8.png"/>
                   <a:graphic>
                     <a:graphicData uri="http://schemas.openxmlformats.org/drawingml/2006/picture">
                       <pic:pic>
                         <pic:nvPicPr>
-                          <pic:cNvPr id="0" name="image2.png"/>
+                          <pic:cNvPr id="0" name="image8.png"/>
                           <pic:cNvPicPr preferRelativeResize="0"/>
                         </pic:nvPicPr>
                         <pic:blipFill>
-                          <a:blip r:embed="rId20"/>
+                          <a:blip r:embed="rId21"/>
                           <a:srcRect b="0" l="0" r="0" t="0"/>
                           <a:stretch>
                             <a:fillRect/>
@@ -36679,7 +36715,7 @@
                 <w:rFonts w:ascii="Times New Roman" w:cs="Times New Roman" w:eastAsia="Times New Roman" w:hAnsi="Times New Roman"/>
                 <w:rtl w:val="0"/>
               </w:rPr>
-              <w:t xml:space="preserve">RF-17</w:t>
+              <w:t xml:space="preserve">RF-19</w:t>
             </w:r>
           </w:p>
         </w:tc>
@@ -37143,7 +37179,7 @@
                           <pic:cNvPicPr preferRelativeResize="0"/>
                         </pic:nvPicPr>
                         <pic:blipFill>
-                          <a:blip r:embed="rId21"/>
+                          <a:blip r:embed="rId22"/>
                           <a:srcRect b="0" l="0" r="0" t="0"/>
                           <a:stretch>
                             <a:fillRect/>
@@ -37305,7 +37341,7 @@
                 <w:rFonts w:ascii="Times New Roman" w:cs="Times New Roman" w:eastAsia="Times New Roman" w:hAnsi="Times New Roman"/>
                 <w:rtl w:val="0"/>
               </w:rPr>
-              <w:t xml:space="preserve">RF-18</w:t>
+              <w:t xml:space="preserve">RF-20</w:t>
             </w:r>
           </w:p>
         </w:tc>
@@ -37787,16 +37823,16 @@
                 <wp:inline distB="114300" distT="114300" distL="114300" distR="114300">
                   <wp:extent cx="4105275" cy="1638300"/>
                   <wp:effectExtent b="0" l="0" r="0" t="0"/>
-                  <wp:docPr id="1058" name="image8.png"/>
+                  <wp:docPr id="1059" name="image9.png"/>
                   <a:graphic>
                     <a:graphicData uri="http://schemas.openxmlformats.org/drawingml/2006/picture">
                       <pic:pic>
                         <pic:nvPicPr>
-                          <pic:cNvPr id="0" name="image8.png"/>
+                          <pic:cNvPr id="0" name="image9.png"/>
                           <pic:cNvPicPr preferRelativeResize="0"/>
                         </pic:nvPicPr>
                         <pic:blipFill>
-                          <a:blip r:embed="rId22"/>
+                          <a:blip r:embed="rId23"/>
                           <a:srcRect b="0" l="0" r="0" t="0"/>
                           <a:stretch>
                             <a:fillRect/>
@@ -37974,7 +38010,7 @@
                 <w:rFonts w:ascii="Times New Roman" w:cs="Times New Roman" w:eastAsia="Times New Roman" w:hAnsi="Times New Roman"/>
                 <w:rtl w:val="0"/>
               </w:rPr>
-              <w:t xml:space="preserve">RF-19</w:t>
+              <w:t xml:space="preserve">RF-21</w:t>
             </w:r>
           </w:p>
         </w:tc>
@@ -38434,16 +38470,16 @@
                 <wp:inline distB="114300" distT="114300" distL="114300" distR="114300">
                   <wp:extent cx="4105275" cy="3543300"/>
                   <wp:effectExtent b="0" l="0" r="0" t="0"/>
-                  <wp:docPr id="1063" name="image9.png"/>
+                  <wp:docPr id="1064" name="image17.png"/>
                   <a:graphic>
                     <a:graphicData uri="http://schemas.openxmlformats.org/drawingml/2006/picture">
                       <pic:pic>
                         <pic:nvPicPr>
-                          <pic:cNvPr id="0" name="image9.png"/>
+                          <pic:cNvPr id="0" name="image17.png"/>
                           <pic:cNvPicPr preferRelativeResize="0"/>
                         </pic:nvPicPr>
                         <pic:blipFill>
-                          <a:blip r:embed="rId23"/>
+                          <a:blip r:embed="rId24"/>
                           <a:srcRect b="0" l="0" r="0" t="0"/>
                           <a:stretch>
                             <a:fillRect/>
@@ -38606,7 +38642,7 @@
                 <w:rFonts w:ascii="Times New Roman" w:cs="Times New Roman" w:eastAsia="Times New Roman" w:hAnsi="Times New Roman"/>
                 <w:rtl w:val="0"/>
               </w:rPr>
-              <w:t xml:space="preserve">RF-20</w:t>
+              <w:t xml:space="preserve">RF-22</w:t>
             </w:r>
           </w:p>
         </w:tc>
@@ -39079,16 +39115,16 @@
                 <wp:inline distB="114300" distT="114300" distL="114300" distR="114300">
                   <wp:extent cx="4105275" cy="4635500"/>
                   <wp:effectExtent b="0" l="0" r="0" t="0"/>
-                  <wp:docPr id="1049" name="image11.png"/>
+                  <wp:docPr id="1049" name="image7.png"/>
                   <a:graphic>
                     <a:graphicData uri="http://schemas.openxmlformats.org/drawingml/2006/picture">
                       <pic:pic>
                         <pic:nvPicPr>
-                          <pic:cNvPr id="0" name="image11.png"/>
+                          <pic:cNvPr id="0" name="image7.png"/>
                           <pic:cNvPicPr preferRelativeResize="0"/>
                         </pic:nvPicPr>
                         <pic:blipFill>
-                          <a:blip r:embed="rId24"/>
+                          <a:blip r:embed="rId25"/>
                           <a:srcRect b="0" l="0" r="0" t="0"/>
                           <a:stretch>
                             <a:fillRect/>
@@ -39195,10 +39231,10 @@
       </w:r>
     </w:p>
     <w:sectPr>
-      <w:headerReference r:id="rId25" w:type="default"/>
-      <w:headerReference r:id="rId26" w:type="first"/>
-      <w:footerReference r:id="rId27" w:type="default"/>
-      <w:footerReference r:id="rId28" w:type="first"/>
+      <w:headerReference r:id="rId26" w:type="default"/>
+      <w:headerReference r:id="rId27" w:type="first"/>
+      <w:footerReference r:id="rId28" w:type="default"/>
+      <w:footerReference r:id="rId29" w:type="first"/>
       <w:pgSz w:h="16838" w:w="11906" w:orient="portrait"/>
       <w:pgMar w:bottom="1418" w:top="1418" w:left="1559.0551181102362" w:right="1701" w:header="709" w:footer="709"/>
       <w:pgNumType w:start="1"/>
@@ -39398,7 +39434,7 @@
               <wp:inline distB="0" distT="0" distL="114300" distR="114300">
                 <wp:extent cx="1147445" cy="467360"/>
                 <wp:effectExtent b="0" l="0" r="0" t="0"/>
-                <wp:docPr id="1064" name="image18.png"/>
+                <wp:docPr id="1065" name="image18.png"/>
                 <a:graphic>
                   <a:graphicData uri="http://schemas.openxmlformats.org/drawingml/2006/picture">
                     <pic:pic>
@@ -45330,7 +45366,7 @@
 
 <file path=customXML/item1.xml><?xml version="1.0" encoding="utf-8"?>
 <go:gDocsCustomXmlDataStorage xmlns:go="http://customooxmlschemas.google.com/" xmlns:r="http://schemas.openxmlformats.org/officeDocument/2006/relationships">
-  <go:docsCustomData xmlns:go="http://customooxmlschemas.google.com/" roundtripDataSignature="AMtx7mjyCoyoI72bhDILDyPPn6lSgKV7Dg==">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</go:docsCustomData>
+  <go:docsCustomData xmlns:go="http://customooxmlschemas.google.com/" roundtripDataSignature="AMtx7mjyCoyoI72bhDILDyPPn6lSgKV7Dg==">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</go:docsCustomData>
 </go:gDocsCustomXmlDataStorage>
 </file>
 

</xml_diff>